<commit_message>
Created code that can edit documents
</commit_message>
<xml_diff>
--- a/ResumeTemplate.docx
+++ b/ResumeTemplate.docx
@@ -761,43 +761,7 @@
           <w:sz w:val="22"/>
           <w:szCs w:val="22"/>
         </w:rPr>
-        <w:t xml:space="preserve"> Java, </w:t>
-      </w:r>
-      <w:proofErr w:type="spellStart"/>
-      <w:r>
-        <w:rPr>
-          <w:rFonts w:ascii="Verdana" w:eastAsia="Verdana" w:hAnsi="Verdana" w:cs="Verdana"/>
-          <w:sz w:val="22"/>
-          <w:szCs w:val="22"/>
-        </w:rPr>
-        <w:t>Github</w:t>
-      </w:r>
-      <w:proofErr w:type="spellEnd"/>
-      <w:r>
-        <w:rPr>
-          <w:rFonts w:ascii="Verdana" w:eastAsia="Verdana" w:hAnsi="Verdana" w:cs="Verdana"/>
-          <w:sz w:val="22"/>
-          <w:szCs w:val="22"/>
-        </w:rPr>
-        <w:t xml:space="preserve">, </w:t>
-      </w:r>
-      <w:proofErr w:type="gramStart"/>
-      <w:r>
-        <w:rPr>
-          <w:rFonts w:ascii="Verdana" w:eastAsia="Verdana" w:hAnsi="Verdana" w:cs="Verdana"/>
-          <w:sz w:val="22"/>
-          <w:szCs w:val="22"/>
-        </w:rPr>
-        <w:t>object oriented</w:t>
-      </w:r>
-      <w:proofErr w:type="gramEnd"/>
-      <w:r>
-        <w:rPr>
-          <w:rFonts w:ascii="Verdana" w:eastAsia="Verdana" w:hAnsi="Verdana" w:cs="Verdana"/>
-          <w:sz w:val="22"/>
-          <w:szCs w:val="22"/>
-        </w:rPr>
-        <w:t xml:space="preserve"> programming, data structures, design patterns, analytical thinking, problem solving</w:t>
+        <w:t xml:space="preserve"> </w:t>
       </w:r>
     </w:p>
     <w:p>
@@ -1018,36 +982,8 @@
           <w:sz w:val="22"/>
           <w:szCs w:val="22"/>
         </w:rPr>
-        <w:t xml:space="preserve"> Flutter, Cloud platform, </w:t>
-      </w:r>
-      <w:proofErr w:type="spellStart"/>
-      <w:r>
-        <w:rPr>
-          <w:rFonts w:ascii="Verdana" w:eastAsia="Verdana" w:hAnsi="Verdana" w:cs="Verdana"/>
-          <w:sz w:val="22"/>
-          <w:szCs w:val="22"/>
-        </w:rPr>
-        <w:t>Github</w:t>
-      </w:r>
-      <w:proofErr w:type="spellEnd"/>
-      <w:r>
-        <w:rPr>
-          <w:rFonts w:ascii="Verdana" w:eastAsia="Verdana" w:hAnsi="Verdana" w:cs="Verdana"/>
-          <w:sz w:val="22"/>
-          <w:szCs w:val="22"/>
-        </w:rPr>
-        <w:t xml:space="preserve">, data structures, analytical thinking, problem solving, Agile </w:t>
-      </w:r>
-      <w:proofErr w:type="gramStart"/>
-      <w:r>
-        <w:rPr>
-          <w:rFonts w:ascii="Verdana" w:eastAsia="Verdana" w:hAnsi="Verdana" w:cs="Verdana"/>
-          <w:sz w:val="22"/>
-          <w:szCs w:val="22"/>
-        </w:rPr>
-        <w:t>principles</w:t>
-      </w:r>
-      <w:proofErr w:type="gramEnd"/>
+        <w:t xml:space="preserve"> </w:t>
+      </w:r>
     </w:p>
     <w:p>
       <w:pPr>
@@ -1178,7 +1114,6 @@
           <w:sz w:val="22"/>
           <w:szCs w:val="22"/>
         </w:rPr>
-        <w:lastRenderedPageBreak/>
         <w:t>Eagle - An app for avid travelers to discover captivating points of interest along their journeys.</w:t>
       </w:r>
     </w:p>
@@ -1199,14 +1134,6 @@
           <w:szCs w:val="22"/>
         </w:rPr>
         <w:t xml:space="preserve">Skills used: </w:t>
-      </w:r>
-      <w:r>
-        <w:rPr>
-          <w:rFonts w:ascii="Verdana" w:eastAsia="Verdana" w:hAnsi="Verdana" w:cs="Verdana"/>
-          <w:sz w:val="22"/>
-          <w:szCs w:val="22"/>
-        </w:rPr>
-        <w:t>Java, Firebase, GCP, JavaScript, NoSQL, Git</w:t>
       </w:r>
     </w:p>
     <w:p>
@@ -1230,6 +1157,7 @@
           <w:szCs w:val="22"/>
           <w:u w:val="single"/>
         </w:rPr>
+        <w:lastRenderedPageBreak/>
         <w:t>Leadership</w:t>
       </w:r>
     </w:p>

</xml_diff>